<commit_message>
fix install package problem for shinyapp
</commit_message>
<xml_diff>
--- a/vignette/R.tips.docx
+++ b/vignette/R.tips.docx
@@ -39182,21 +39182,105 @@
       <w:r>
         <w:t>appropriately</w:t>
       </w:r>
+      <w:r>
+        <w:t xml:space="preserve">. If a header includes only Chinese characters, then there will be no link in the TOC for that header. </w:t>
+      </w:r>
+    </w:p>
+    <w:p/>
+    <w:p>
+      <w:pPr>
+        <w:pStyle w:val="ListParagraph"/>
+        <w:numPr>
+          <w:ilvl w:val="0"/>
+          <w:numId w:val="2"/>
+        </w:numPr>
+        <w:jc w:val="left"/>
+      </w:pPr>
+      <w:r>
+        <w:rPr>
+          <w:rFonts w:hint="eastAsia"/>
+        </w:rPr>
+        <w:t>Ve</w:t>
+      </w:r>
+      <w:r>
+        <w:t xml:space="preserve">ry detailed document about </w:t>
+      </w:r>
+      <w:r>
+        <w:t>Exploratory Data Analysis (</w:t>
+      </w:r>
+      <w:r>
+        <w:t>EDA</w:t>
+      </w:r>
+      <w:r>
+        <w:t>)</w:t>
+      </w:r>
+      <w:r>
+        <w:t xml:space="preserve">: </w:t>
+      </w:r>
+      <w:r>
+        <w:br/>
+      </w:r>
+      <w:hyperlink r:id="rId312" w:history="1">
+        <w:r>
+          <w:rPr>
+            <w:rStyle w:val="Hyperlink"/>
+          </w:rPr>
+          <w:t>http://www.itl.nist.gov/div898/handbook/eda/eda_d.htm</w:t>
+        </w:r>
+      </w:hyperlink>
+      <w:r>
+        <w:t xml:space="preserve"> </w:t>
+      </w:r>
+    </w:p>
+    <w:p>
+      <w:pPr>
+        <w:pStyle w:val="ListParagraph"/>
+      </w:pPr>
+    </w:p>
+    <w:p>
+      <w:pPr>
+        <w:pStyle w:val="ListParagraph"/>
+        <w:numPr>
+          <w:ilvl w:val="0"/>
+          <w:numId w:val="2"/>
+        </w:numPr>
+        <w:jc w:val="left"/>
+      </w:pPr>
+      <w:r>
+        <w:t>Never try to install a package for shinyapps! Just load the library directly, then shinyapp can figure out how to copy it to the server automatically!</w:t>
+      </w:r>
+    </w:p>
+    <w:p>
+      <w:pPr>
+        <w:pStyle w:val="ListParagraph"/>
+      </w:pPr>
+    </w:p>
+    <w:p>
+      <w:pPr>
+        <w:pStyle w:val="ListParagraph"/>
+        <w:numPr>
+          <w:ilvl w:val="0"/>
+          <w:numId w:val="2"/>
+        </w:numPr>
+        <w:jc w:val="left"/>
+      </w:pPr>
+      <w:r>
+        <w:t>In order to run</w:t>
+      </w:r>
+      <w:r>
+        <w:t xml:space="preserve"> Chinese</w:t>
+      </w:r>
+      <w:r>
+        <w:t xml:space="preserve"> rmd with shiny application</w:t>
+      </w:r>
+      <w:r>
+        <w:t>, must remove “runtime: shiny” in the YAML, and then use knit:html to knit the file. At the end, it will asks whether to run it as shiny presentation. Choose “Yes, Once</w:t>
+      </w:r>
       <w:bookmarkStart w:id="2" w:name="_GoBack"/>
       <w:bookmarkEnd w:id="2"/>
       <w:r>
-        <w:t xml:space="preserve">. If a header includes only Chinese characters, then there will be no link in the TOC for that header. </w:t>
-      </w:r>
-    </w:p>
-    <w:p/>
-    <w:p>
-      <w:pPr>
-        <w:pStyle w:val="ListParagraph"/>
-        <w:numPr>
-          <w:ilvl w:val="0"/>
-          <w:numId w:val="2"/>
-        </w:numPr>
-      </w:pPr>
+        <w:t xml:space="preserve">” </w:t>
+      </w:r>
     </w:p>
     <w:sectPr>
       <w:pgSz w:w="11906" w:h="16838"/>
@@ -43055,7 +43139,7 @@
 </file>
 
 <file path=customXml/itemProps1.xml><?xml version="1.0" encoding="utf-8"?>
-<ds:datastoreItem xmlns:ds="http://schemas.openxmlformats.org/officeDocument/2006/customXml" ds:itemID="{D7E409C2-83C6-4FD8-87EC-B46968743AF8}">
+<ds:datastoreItem xmlns:ds="http://schemas.openxmlformats.org/officeDocument/2006/customXml" ds:itemID="{B25197BE-B303-408F-AB90-D2A0D32B36CF}">
   <ds:schemaRefs>
     <ds:schemaRef ds:uri="http://schemas.openxmlformats.org/officeDocument/2006/bibliography"/>
   </ds:schemaRefs>

</xml_diff>